<commit_message>
Added a .nojekyll file
</commit_message>
<xml_diff>
--- a/other/Git and Githb.docx
+++ b/other/Git and Githb.docx
@@ -29,12 +29,27 @@
     </w:p>
     <w:p>
       <w:r>
-        <w:t>Fork the repo on Github</w:t>
-      </w:r>
-    </w:p>
-    <w:p>
-      <w:r>
-        <w:t xml:space="preserve">$ git clone </w:t>
+        <w:t xml:space="preserve">Fork the repo on </w:t>
+      </w:r>
+      <w:proofErr w:type="spellStart"/>
+      <w:r>
+        <w:t>Github</w:t>
+      </w:r>
+      <w:proofErr w:type="spellEnd"/>
+    </w:p>
+    <w:p>
+      <w:r>
+        <w:t xml:space="preserve">$ </w:t>
+      </w:r>
+      <w:proofErr w:type="spellStart"/>
+      <w:proofErr w:type="gramStart"/>
+      <w:r>
+        <w:t>git</w:t>
+      </w:r>
+      <w:proofErr w:type="spellEnd"/>
+      <w:proofErr w:type="gramEnd"/>
+      <w:r>
+        <w:t xml:space="preserve"> clone </w:t>
       </w:r>
       <w:hyperlink r:id="rId4" w:history="1">
         <w:r>
@@ -47,8 +62,13 @@
     </w:p>
     <w:p/>
     <w:p>
-      <w:r>
-        <w:t>Init local folder:</w:t>
+      <w:proofErr w:type="spellStart"/>
+      <w:r>
+        <w:t>Init</w:t>
+      </w:r>
+      <w:proofErr w:type="spellEnd"/>
+      <w:r>
+        <w:t xml:space="preserve"> local folder:</w:t>
       </w:r>
     </w:p>
     <w:p>
@@ -61,7 +81,21 @@
         <w:rPr>
           <w:highlight w:val="yellow"/>
         </w:rPr>
-        <w:t>$ cd  link to folder</w:t>
+        <w:t xml:space="preserve">$ </w:t>
+      </w:r>
+      <w:proofErr w:type="gramStart"/>
+      <w:r>
+        <w:rPr>
+          <w:highlight w:val="yellow"/>
+        </w:rPr>
+        <w:t>cd  link</w:t>
+      </w:r>
+      <w:proofErr w:type="gramEnd"/>
+      <w:r>
+        <w:rPr>
+          <w:highlight w:val="yellow"/>
+        </w:rPr>
+        <w:t xml:space="preserve"> to folder</w:t>
       </w:r>
       <w:r>
         <w:tab/>
@@ -74,12 +108,45 @@
         </w:tabs>
       </w:pPr>
       <w:r>
-        <w:t>$ git init</w:t>
-      </w:r>
-    </w:p>
-    <w:p>
-      <w:r>
-        <w:t>$ ls ## to check its init in correct folder</w:t>
+        <w:t xml:space="preserve">$ </w:t>
+      </w:r>
+      <w:proofErr w:type="spellStart"/>
+      <w:proofErr w:type="gramStart"/>
+      <w:r>
+        <w:t>git</w:t>
+      </w:r>
+      <w:proofErr w:type="spellEnd"/>
+      <w:proofErr w:type="gramEnd"/>
+      <w:r>
+        <w:t xml:space="preserve"> </w:t>
+      </w:r>
+      <w:proofErr w:type="spellStart"/>
+      <w:r>
+        <w:t>init</w:t>
+      </w:r>
+      <w:proofErr w:type="spellEnd"/>
+    </w:p>
+    <w:p>
+      <w:r>
+        <w:t xml:space="preserve">$ </w:t>
+      </w:r>
+      <w:proofErr w:type="spellStart"/>
+      <w:proofErr w:type="gramStart"/>
+      <w:r>
+        <w:t>ls</w:t>
+      </w:r>
+      <w:proofErr w:type="spellEnd"/>
+      <w:proofErr w:type="gramEnd"/>
+      <w:r>
+        <w:t xml:space="preserve"> ## to check its </w:t>
+      </w:r>
+      <w:proofErr w:type="spellStart"/>
+      <w:r>
+        <w:t>init</w:t>
+      </w:r>
+      <w:proofErr w:type="spellEnd"/>
+      <w:r>
+        <w:t xml:space="preserve"> in correct folder</w:t>
       </w:r>
     </w:p>
     <w:p/>
@@ -93,8 +160,32 @@
         <w:rPr>
           <w:highlight w:val="yellow"/>
         </w:rPr>
-        <w:t>$ git remote add origin link.git</w:t>
-      </w:r>
+        <w:t xml:space="preserve">$ </w:t>
+      </w:r>
+      <w:proofErr w:type="spellStart"/>
+      <w:proofErr w:type="gramStart"/>
+      <w:r>
+        <w:rPr>
+          <w:highlight w:val="yellow"/>
+        </w:rPr>
+        <w:t>git</w:t>
+      </w:r>
+      <w:proofErr w:type="spellEnd"/>
+      <w:proofErr w:type="gramEnd"/>
+      <w:r>
+        <w:rPr>
+          <w:highlight w:val="yellow"/>
+        </w:rPr>
+        <w:t xml:space="preserve"> remote add origin </w:t>
+      </w:r>
+      <w:proofErr w:type="spellStart"/>
+      <w:r>
+        <w:rPr>
+          <w:highlight w:val="yellow"/>
+        </w:rPr>
+        <w:t>link.git</w:t>
+      </w:r>
+      <w:proofErr w:type="spellEnd"/>
     </w:p>
     <w:p>
       <w:pPr>
@@ -109,15 +200,36 @@
     </w:p>
     <w:p>
       <w:r>
-        <w:t>Pull from Github</w:t>
-      </w:r>
-    </w:p>
-    <w:p>
-      <w:r>
-        <w:rPr>
-          <w:highlight w:val="yellow"/>
-        </w:rPr>
-        <w:t>$ git pull origin master</w:t>
+        <w:t xml:space="preserve">Pull from </w:t>
+      </w:r>
+      <w:proofErr w:type="spellStart"/>
+      <w:r>
+        <w:t>Github</w:t>
+      </w:r>
+      <w:proofErr w:type="spellEnd"/>
+    </w:p>
+    <w:p>
+      <w:r>
+        <w:rPr>
+          <w:highlight w:val="yellow"/>
+        </w:rPr>
+        <w:t xml:space="preserve">$ </w:t>
+      </w:r>
+      <w:proofErr w:type="spellStart"/>
+      <w:proofErr w:type="gramStart"/>
+      <w:r>
+        <w:rPr>
+          <w:highlight w:val="yellow"/>
+        </w:rPr>
+        <w:t>git</w:t>
+      </w:r>
+      <w:proofErr w:type="spellEnd"/>
+      <w:proofErr w:type="gramEnd"/>
+      <w:r>
+        <w:rPr>
+          <w:highlight w:val="yellow"/>
+        </w:rPr>
+        <w:t xml:space="preserve"> pull origin master</w:t>
       </w:r>
     </w:p>
     <w:p/>
@@ -131,19 +243,50 @@
         <w:rPr>
           <w:highlight w:val="yellow"/>
         </w:rPr>
-        <w:t>$ git add .</w:t>
-      </w:r>
-    </w:p>
-    <w:p>
-      <w:r>
-        <w:t>$ git add *</w:t>
+        <w:t xml:space="preserve">$ </w:t>
+      </w:r>
+      <w:proofErr w:type="spellStart"/>
+      <w:proofErr w:type="gramStart"/>
+      <w:r>
+        <w:rPr>
+          <w:highlight w:val="yellow"/>
+        </w:rPr>
+        <w:t>git</w:t>
+      </w:r>
+      <w:proofErr w:type="spellEnd"/>
+      <w:proofErr w:type="gramEnd"/>
+      <w:r>
+        <w:rPr>
+          <w:highlight w:val="yellow"/>
+        </w:rPr>
+        <w:t xml:space="preserve"> add .</w:t>
+      </w:r>
+    </w:p>
+    <w:p>
+      <w:r>
+        <w:t xml:space="preserve">$ </w:t>
+      </w:r>
+      <w:proofErr w:type="spellStart"/>
+      <w:proofErr w:type="gramStart"/>
+      <w:r>
+        <w:t>git</w:t>
+      </w:r>
+      <w:proofErr w:type="spellEnd"/>
+      <w:proofErr w:type="gramEnd"/>
+      <w:r>
+        <w:t xml:space="preserve"> add *</w:t>
       </w:r>
     </w:p>
     <w:p/>
     <w:p>
       <w:r>
-        <w:t>Commit to Github</w:t>
-      </w:r>
+        <w:t xml:space="preserve">Commit to </w:t>
+      </w:r>
+      <w:proofErr w:type="spellStart"/>
+      <w:r>
+        <w:t>Github</w:t>
+      </w:r>
+      <w:proofErr w:type="spellEnd"/>
     </w:p>
     <w:p>
       <w:pPr>
@@ -161,49 +304,280 @@
         <w:rPr>
           <w:highlight w:val="yellow"/>
         </w:rPr>
-        <w:t xml:space="preserve"> git commit –m “note”</w:t>
-      </w:r>
-    </w:p>
-    <w:p>
-      <w:r>
-        <w:rPr>
-          <w:highlight w:val="yellow"/>
-        </w:rPr>
-        <w:t>$git push</w:t>
+        <w:t xml:space="preserve"> </w:t>
+      </w:r>
+      <w:proofErr w:type="spellStart"/>
+      <w:proofErr w:type="gramStart"/>
+      <w:r>
+        <w:rPr>
+          <w:highlight w:val="yellow"/>
+        </w:rPr>
+        <w:t>git</w:t>
+      </w:r>
+      <w:proofErr w:type="spellEnd"/>
+      <w:proofErr w:type="gramEnd"/>
+      <w:r>
+        <w:rPr>
+          <w:highlight w:val="yellow"/>
+        </w:rPr>
+        <w:t xml:space="preserve"> commit –m “note”</w:t>
+      </w:r>
+    </w:p>
+    <w:p>
+      <w:r>
+        <w:rPr>
+          <w:highlight w:val="yellow"/>
+        </w:rPr>
+        <w:t>$</w:t>
+      </w:r>
+      <w:proofErr w:type="spellStart"/>
+      <w:r>
+        <w:rPr>
+          <w:highlight w:val="yellow"/>
+        </w:rPr>
+        <w:t>git</w:t>
+      </w:r>
+      <w:proofErr w:type="spellEnd"/>
+      <w:r>
+        <w:rPr>
+          <w:highlight w:val="yellow"/>
+        </w:rPr>
+        <w:t xml:space="preserve"> push</w:t>
       </w:r>
       <w:r>
         <w:t xml:space="preserve"> –u origin master</w:t>
+      </w:r>
+    </w:p>
+    <w:p/>
+    <w:p>
+      <w:r>
+        <w:t>Checkout from a brand</w:t>
+      </w:r>
+    </w:p>
+    <w:p>
+      <w:pPr>
+        <w:rPr>
+          <w:highlight w:val="yellow"/>
+        </w:rPr>
+      </w:pPr>
+      <w:r>
+        <w:rPr>
+          <w:highlight w:val="yellow"/>
+        </w:rPr>
+        <w:t xml:space="preserve">$ </w:t>
+      </w:r>
+      <w:proofErr w:type="spellStart"/>
+      <w:proofErr w:type="gramStart"/>
+      <w:r>
+        <w:rPr>
+          <w:highlight w:val="yellow"/>
+        </w:rPr>
+        <w:t>git</w:t>
+      </w:r>
+      <w:proofErr w:type="spellEnd"/>
+      <w:proofErr w:type="gramEnd"/>
+      <w:r>
+        <w:rPr>
+          <w:highlight w:val="yellow"/>
+        </w:rPr>
+        <w:t xml:space="preserve"> branch –b </w:t>
+      </w:r>
+      <w:proofErr w:type="spellStart"/>
+      <w:r>
+        <w:rPr>
+          <w:highlight w:val="yellow"/>
+        </w:rPr>
+        <w:t>newbranchname</w:t>
+      </w:r>
+      <w:proofErr w:type="spellEnd"/>
+      <w:r>
+        <w:rPr>
+          <w:highlight w:val="yellow"/>
+        </w:rPr>
+        <w:t>/</w:t>
+      </w:r>
+      <w:proofErr w:type="spellStart"/>
+      <w:r>
+        <w:rPr>
+          <w:highlight w:val="yellow"/>
+        </w:rPr>
+        <w:t>foldername</w:t>
+      </w:r>
+      <w:proofErr w:type="spellEnd"/>
+    </w:p>
+    <w:p>
+      <w:r>
+        <w:rPr>
+          <w:highlight w:val="yellow"/>
+        </w:rPr>
+        <w:t>Then ($ cd link to folder to make it new master branch)</w:t>
+      </w:r>
+    </w:p>
+    <w:p>
+      <w:r>
+        <w:lastRenderedPageBreak/>
+        <w:t>For Presentation</w:t>
+      </w:r>
+    </w:p>
+    <w:p>
+      <w:r>
+        <w:t xml:space="preserve">$ </w:t>
+      </w:r>
+      <w:proofErr w:type="spellStart"/>
+      <w:proofErr w:type="gramStart"/>
+      <w:r>
+        <w:t>git</w:t>
+      </w:r>
+      <w:proofErr w:type="spellEnd"/>
+      <w:proofErr w:type="gramEnd"/>
+      <w:r>
+        <w:t xml:space="preserve"> branch </w:t>
+      </w:r>
+      <w:proofErr w:type="spellStart"/>
+      <w:r>
+        <w:t>gh</w:t>
+      </w:r>
+      <w:proofErr w:type="spellEnd"/>
+      <w:r>
+        <w:t>-pages</w:t>
+      </w:r>
+    </w:p>
+    <w:p>
+      <w:r>
+        <w:t xml:space="preserve">$ </w:t>
+      </w:r>
+      <w:proofErr w:type="spellStart"/>
+      <w:proofErr w:type="gramStart"/>
+      <w:r>
+        <w:t>git</w:t>
+      </w:r>
+      <w:proofErr w:type="spellEnd"/>
+      <w:proofErr w:type="gramEnd"/>
+      <w:r>
+        <w:t xml:space="preserve"> checkout </w:t>
+      </w:r>
+      <w:proofErr w:type="spellStart"/>
+      <w:r>
+        <w:t>gh</w:t>
+      </w:r>
+      <w:proofErr w:type="spellEnd"/>
+      <w:r>
+        <w:t>-pages</w:t>
+      </w:r>
+    </w:p>
+    <w:p>
+      <w:r>
+        <w:t>$</w:t>
+      </w:r>
+      <w:r>
+        <w:t xml:space="preserve"> </w:t>
+      </w:r>
+      <w:proofErr w:type="spellStart"/>
+      <w:proofErr w:type="gramStart"/>
+      <w:r>
+        <w:t>ls</w:t>
+      </w:r>
+      <w:proofErr w:type="spellEnd"/>
+      <w:proofErr w:type="gramEnd"/>
+    </w:p>
+    <w:p>
+      <w:r>
+        <w:t xml:space="preserve">$ </w:t>
+      </w:r>
+      <w:proofErr w:type="spellStart"/>
+      <w:proofErr w:type="gramStart"/>
+      <w:r>
+        <w:t>git</w:t>
+      </w:r>
+      <w:proofErr w:type="spellEnd"/>
+      <w:proofErr w:type="gramEnd"/>
+      <w:r>
+        <w:t xml:space="preserve"> push origin </w:t>
+      </w:r>
+      <w:proofErr w:type="spellStart"/>
+      <w:r>
+        <w:t>gh</w:t>
+      </w:r>
+      <w:proofErr w:type="spellEnd"/>
+      <w:r>
+        <w:t>-pages</w:t>
+      </w:r>
+    </w:p>
+    <w:p>
+      <w:r>
+        <w:t>$ touch .</w:t>
+      </w:r>
+      <w:proofErr w:type="spellStart"/>
+      <w:r>
+        <w:t>nojekyll</w:t>
+      </w:r>
+      <w:proofErr w:type="spellEnd"/>
+    </w:p>
+    <w:p>
+      <w:r>
+        <w:t xml:space="preserve">$ </w:t>
+      </w:r>
+      <w:proofErr w:type="spellStart"/>
+      <w:proofErr w:type="gramStart"/>
+      <w:r>
+        <w:t>git</w:t>
+      </w:r>
+      <w:proofErr w:type="spellEnd"/>
+      <w:proofErr w:type="gramEnd"/>
+      <w:r>
+        <w:t xml:space="preserve"> add .</w:t>
+      </w:r>
+      <w:proofErr w:type="spellStart"/>
+      <w:r>
+        <w:t>nojek</w:t>
+      </w:r>
+      <w:r>
+        <w:t>y</w:t>
+      </w:r>
+      <w:r>
+        <w:t>ll</w:t>
+      </w:r>
+      <w:proofErr w:type="spellEnd"/>
+    </w:p>
+    <w:p>
+      <w:r>
+        <w:t xml:space="preserve">$ </w:t>
+      </w:r>
+      <w:proofErr w:type="spellStart"/>
+      <w:proofErr w:type="gramStart"/>
+      <w:r>
+        <w:t>git</w:t>
+      </w:r>
+      <w:proofErr w:type="spellEnd"/>
+      <w:proofErr w:type="gramEnd"/>
+      <w:r>
+        <w:t xml:space="preserve"> commit –a -m “Added a .</w:t>
+      </w:r>
+      <w:proofErr w:type="spellStart"/>
+      <w:r>
+        <w:t>nojekyll</w:t>
+      </w:r>
+      <w:proofErr w:type="spellEnd"/>
+      <w:r>
+        <w:t xml:space="preserve"> file”</w:t>
+      </w:r>
+    </w:p>
+    <w:p>
+      <w:r>
+        <w:t xml:space="preserve">$ </w:t>
+      </w:r>
+      <w:proofErr w:type="spellStart"/>
+      <w:r>
+        <w:t>git</w:t>
+      </w:r>
+      <w:proofErr w:type="spellEnd"/>
+      <w:r>
+        <w:t xml:space="preserve"> push origin gh-pages</w:t>
       </w:r>
       <w:bookmarkStart w:id="0" w:name="_GoBack"/>
       <w:bookmarkEnd w:id="0"/>
     </w:p>
     <w:p/>
-    <w:p>
-      <w:r>
-        <w:t>Checkout from a brand</w:t>
-      </w:r>
-    </w:p>
-    <w:p>
-      <w:pPr>
-        <w:rPr>
-          <w:highlight w:val="yellow"/>
-        </w:rPr>
-      </w:pPr>
-      <w:r>
-        <w:rPr>
-          <w:highlight w:val="yellow"/>
-        </w:rPr>
-        <w:t>$ git branch –b newbranchname/foldername</w:t>
-      </w:r>
-    </w:p>
-    <w:p>
-      <w:r>
-        <w:rPr>
-          <w:highlight w:val="yellow"/>
-        </w:rPr>
-        <w:t>Then ($ cd link to folder to make it new master branch)</w:t>
-      </w:r>
-    </w:p>
     <w:sectPr>
       <w:pgSz w:w="12240" w:h="15840"/>
       <w:pgMar w:top="1440" w:right="1440" w:bottom="1440" w:left="1440" w:header="720" w:footer="720" w:gutter="0"/>

</xml_diff>